<commit_message>
first draft of authentication plan
</commit_message>
<xml_diff>
--- a/2023_08_08_sub_F32/Authentication_of_Key_Biological_Chemical_Resources.docx
+++ b/2023_08_08_sub_F32/Authentication_of_Key_Biological_Chemical_Resources.docx
@@ -4,158 +4,414 @@
   <w:body>
     <w:p>
       <w:pPr>
-        <w:pStyle w:val="Default"/>
-        <w:rPr>
-          <w:color w:val="434343"/>
-          <w:sz w:val="20"/>
-          <w:szCs w:val="20"/>
-        </w:rPr>
-      </w:pPr>
-      <w:r>
-        <w:rPr>
-          <w:b/>
-          <w:bCs/>
-          <w:color w:val="434343"/>
-          <w:sz w:val="20"/>
-          <w:szCs w:val="20"/>
-        </w:rPr>
+        <w:pStyle w:val="Heading1"/>
+      </w:pPr>
+      <w:r>
         <w:t>Content:</w:t>
       </w:r>
     </w:p>
     <w:p>
-      <w:pPr>
-        <w:pStyle w:val="Default"/>
-        <w:rPr>
-          <w:color w:val="434343"/>
-          <w:sz w:val="20"/>
-          <w:szCs w:val="20"/>
-        </w:rPr>
-      </w:pPr>
-      <w:r>
-        <w:rPr>
-          <w:color w:val="434343"/>
-          <w:sz w:val="20"/>
-          <w:szCs w:val="20"/>
-        </w:rPr>
+      <w:r>
         <w:t>If applicable to the proposed science, briefly describe methods to ensure the identity and validity of key biological and/or chemical resources used in the proposed studies. A maximum of one page is suggested.</w:t>
       </w:r>
     </w:p>
     <w:p>
       <w:pPr>
-        <w:pStyle w:val="Default"/>
-        <w:rPr>
-          <w:color w:val="434343"/>
-          <w:sz w:val="20"/>
-          <w:szCs w:val="20"/>
-        </w:rPr>
-      </w:pPr>
-      <w:r>
-        <w:rPr>
-          <w:b/>
-          <w:bCs/>
-          <w:color w:val="434343"/>
-          <w:sz w:val="20"/>
-          <w:szCs w:val="20"/>
-        </w:rPr>
+        <w:pStyle w:val="Heading1"/>
+      </w:pPr>
+      <w:r>
         <w:t>More information:</w:t>
       </w:r>
     </w:p>
     <w:p>
       <w:pPr>
-        <w:pStyle w:val="Default"/>
-        <w:rPr>
-          <w:color w:val="434343"/>
-          <w:sz w:val="20"/>
-          <w:szCs w:val="20"/>
-        </w:rPr>
-      </w:pPr>
-      <w:r>
-        <w:rPr>
-          <w:color w:val="434343"/>
-          <w:sz w:val="20"/>
-          <w:szCs w:val="20"/>
-        </w:rPr>
+        <w:pStyle w:val="Heading1"/>
+      </w:pPr>
+      <w:r>
         <w:t xml:space="preserve">Key biological and/or chemical resources are characterized as follows: </w:t>
       </w:r>
     </w:p>
     <w:p>
-      <w:pPr>
-        <w:pStyle w:val="Default"/>
-        <w:rPr>
-          <w:color w:val="434343"/>
-          <w:sz w:val="20"/>
-          <w:szCs w:val="20"/>
-        </w:rPr>
-      </w:pPr>
-      <w:r>
-        <w:rPr>
-          <w:color w:val="434343"/>
-          <w:sz w:val="20"/>
-          <w:szCs w:val="20"/>
-        </w:rPr>
+      <w:r>
         <w:t xml:space="preserve">Key biological and/or chemical resources may or may not have been generated with NIH funds and: 1) may differ from laboratory to laboratory or over time; 2) may have qualities and/or qualifications that could influence the research data; and 3) are integral to the proposed research. These include, but are not limited to, cell lines, specialty chemicals, antibodies, and other biologics. </w:t>
       </w:r>
     </w:p>
     <w:p>
-      <w:pPr>
-        <w:pStyle w:val="Default"/>
-        <w:rPr>
-          <w:color w:val="434343"/>
-          <w:sz w:val="20"/>
-          <w:szCs w:val="20"/>
-        </w:rPr>
-      </w:pPr>
-      <w:r>
-        <w:rPr>
-          <w:color w:val="434343"/>
-          <w:sz w:val="20"/>
-          <w:szCs w:val="20"/>
-        </w:rPr>
+      <w:r>
         <w:t xml:space="preserve">Standard laboratory reagents that are not expected to vary do not need to be included in the plan. Examples are buffers and other common biologicals or chemicals. </w:t>
       </w:r>
     </w:p>
     <w:p>
-      <w:pPr>
-        <w:pStyle w:val="Default"/>
-        <w:rPr>
-          <w:color w:val="434343"/>
-          <w:sz w:val="20"/>
-          <w:szCs w:val="20"/>
-        </w:rPr>
-      </w:pPr>
-      <w:r>
-        <w:rPr>
-          <w:color w:val="434343"/>
-          <w:sz w:val="20"/>
-          <w:szCs w:val="20"/>
-        </w:rPr>
-        <w:t xml:space="preserve">See NIH's page on </w:t>
-      </w:r>
-      <w:r>
-        <w:rPr>
-          <w:color w:val="0000FF"/>
-          <w:sz w:val="20"/>
-          <w:szCs w:val="20"/>
-        </w:rPr>
-        <w:t xml:space="preserve">Rigor and Reproducibility </w:t>
-      </w:r>
-      <w:r>
-        <w:rPr>
-          <w:color w:val="434343"/>
-          <w:sz w:val="20"/>
-          <w:szCs w:val="20"/>
-        </w:rPr>
-        <w:t>for more information.</w:t>
+      <w:r>
+        <w:t>See NIH's page on Rigor and Reproducibility for more information.</w:t>
+      </w:r>
+    </w:p>
+    <w:p>
+      <w:pPr>
+        <w:pStyle w:val="Heading1"/>
+        <w:ind w:left="0"/>
+      </w:pPr>
+    </w:p>
+    <w:p>
+      <w:pPr>
+        <w:pStyle w:val="Heading1"/>
+        <w:ind w:left="0"/>
+      </w:pPr>
+      <w:r>
+        <w:t>Authentication of key biological and chemical resources</w:t>
+      </w:r>
+    </w:p>
+    <w:p>
+      <w:r>
+        <w:t>Cell lines</w:t>
+      </w:r>
+      <w:r>
+        <w:t xml:space="preserve"> </w:t>
+      </w:r>
+      <w:r>
+        <w:t>used for splicing assays</w:t>
+      </w:r>
+      <w:r>
+        <w:t xml:space="preserve"> including massively parallel </w:t>
+      </w:r>
+      <w:r>
+        <w:t xml:space="preserve">splicing assays </w:t>
+      </w:r>
+      <w:r>
+        <w:t>will be</w:t>
+      </w:r>
+      <w:r>
+        <w:t xml:space="preserve"> validated by </w:t>
+      </w:r>
+      <w:r>
+        <w:t xml:space="preserve">Short Tandem Repeat profiling through the University of Arizona Genetics Core. They </w:t>
+      </w:r>
+      <w:r>
+        <w:t>will be</w:t>
+      </w:r>
+      <w:r>
+        <w:t xml:space="preserve"> monitored for mycoplasma contamination on a monthly basis.</w:t>
+      </w:r>
+      <w:r>
+        <w:t xml:space="preserve"> Plasmids used in the course of this project will be validated by sequencing. </w:t>
+      </w:r>
+      <w:r>
+        <w:t>This project does not entail work with other specialty chemicals or antibodies, but if the use of any becomes important they will be validated by appropriate measures. This may include validation by western blot for antibodies and validation by chromatography or mass spectrometry for chemicals.</w:t>
       </w:r>
     </w:p>
     <w:sectPr>
+      <w:type w:val="continuous"/>
       <w:pgSz w:w="12240" w:h="15840"/>
-      <w:pgMar w:top="1440" w:right="1440" w:bottom="1440" w:left="1440" w:header="720" w:footer="720" w:gutter="0"/>
+      <w:pgMar w:top="660" w:right="620" w:bottom="483" w:left="900" w:header="720" w:footer="720" w:gutter="0"/>
       <w:cols w:space="720"/>
-      <w:docGrid w:linePitch="360"/>
     </w:sectPr>
   </w:body>
 </w:document>
+</file>
+
+<file path=word/numbering.xml><?xml version="1.0" encoding="utf-8"?>
+<w:numbering xmlns:wpc="http://schemas.microsoft.com/office/word/2010/wordprocessingCanvas" xmlns:cx="http://schemas.microsoft.com/office/drawing/2014/chartex" xmlns:cx1="http://schemas.microsoft.com/office/drawing/2015/9/8/chartex" xmlns:cx2="http://schemas.microsoft.com/office/drawing/2015/10/21/chartex" xmlns:cx3="http://schemas.microsoft.com/office/drawing/2016/5/9/chartex" xmlns:cx4="http://schemas.microsoft.com/office/drawing/2016/5/10/chartex" xmlns:cx5="http://schemas.microsoft.com/office/drawing/2016/5/11/chartex" xmlns:cx6="http://schemas.microsoft.com/office/drawing/2016/5/12/chartex" xmlns:cx7="http://schemas.microsoft.com/office/drawing/2016/5/13/chartex" xmlns:cx8="http://schemas.microsoft.com/office/drawing/2016/5/14/chartex" xmlns:mc="http://schemas.openxmlformats.org/markup-compatibility/2006" xmlns:aink="http://schemas.microsoft.com/office/drawing/2016/ink" xmlns:am3d="http://schemas.microsoft.com/office/drawing/2017/model3d" xmlns:o="urn:schemas-microsoft-com:office:office" xmlns:oel="http://schemas.microsoft.com/office/2019/extlst" xmlns:r="http://schemas.openxmlformats.org/officeDocument/2006/relationships" xmlns:m="http://schemas.openxmlformats.org/officeDocument/2006/math" xmlns:v="urn:schemas-microsoft-com:vml" xmlns:wp14="http://schemas.microsoft.com/office/word/2010/wordprocessingDrawing" xmlns:wp="http://schemas.openxmlformats.org/drawingml/2006/wordprocessingDrawing" xmlns:w10="urn:schemas-microsoft-com:office:word" xmlns:w="http://schemas.openxmlformats.org/wordprocessingml/2006/main" xmlns:w14="http://schemas.microsoft.com/office/word/2010/wordml" xmlns:w15="http://schemas.microsoft.com/office/word/2012/wordml" xmlns:w16cex="http://schemas.microsoft.com/office/word/2018/wordml/cex" xmlns:w16cid="http://schemas.microsoft.com/office/word/2016/wordml/cid" xmlns:w16="http://schemas.microsoft.com/office/word/2018/wordml" xmlns:w16sdtdh="http://schemas.microsoft.com/office/word/2020/wordml/sdtdatahash" xmlns:w16se="http://schemas.microsoft.com/office/word/2015/wordml/symex" xmlns:wpg="http://schemas.microsoft.com/office/word/2010/wordprocessingGroup" xmlns:wpi="http://schemas.microsoft.com/office/word/2010/wordprocessingInk" xmlns:wne="http://schemas.microsoft.com/office/word/2006/wordml" xmlns:wps="http://schemas.microsoft.com/office/word/2010/wordprocessingShape" mc:Ignorable="w14 w15 w16se w16cid w16 w16cex w16sdtdh wp14">
+  <w:abstractNum w:abstractNumId="0" w15:restartNumberingAfterBreak="0">
+    <w:nsid w:val="422246A3"/>
+    <w:multiLevelType w:val="hybridMultilevel"/>
+    <w:tmpl w:val="82708534"/>
+    <w:lvl w:ilvl="0" w:tplc="0409000F">
+      <w:start w:val="1"/>
+      <w:numFmt w:val="decimal"/>
+      <w:lvlText w:val="%1."/>
+      <w:lvlJc w:val="left"/>
+      <w:pPr>
+        <w:ind w:left="720" w:hanging="360"/>
+      </w:pPr>
+      <w:rPr>
+        <w:rFonts w:hint="default"/>
+      </w:rPr>
+    </w:lvl>
+    <w:lvl w:ilvl="1" w:tplc="04090019">
+      <w:start w:val="1"/>
+      <w:numFmt w:val="lowerLetter"/>
+      <w:lvlText w:val="%2."/>
+      <w:lvlJc w:val="left"/>
+      <w:pPr>
+        <w:ind w:left="1440" w:hanging="360"/>
+      </w:pPr>
+    </w:lvl>
+    <w:lvl w:ilvl="2" w:tplc="0409001B">
+      <w:start w:val="1"/>
+      <w:numFmt w:val="lowerRoman"/>
+      <w:lvlText w:val="%3."/>
+      <w:lvlJc w:val="right"/>
+      <w:pPr>
+        <w:ind w:left="2160" w:hanging="180"/>
+      </w:pPr>
+    </w:lvl>
+    <w:lvl w:ilvl="3" w:tplc="0409000F">
+      <w:start w:val="1"/>
+      <w:numFmt w:val="decimal"/>
+      <w:lvlText w:val="%4."/>
+      <w:lvlJc w:val="left"/>
+      <w:pPr>
+        <w:ind w:left="2880" w:hanging="360"/>
+      </w:pPr>
+    </w:lvl>
+    <w:lvl w:ilvl="4" w:tplc="04090019">
+      <w:start w:val="1"/>
+      <w:numFmt w:val="lowerLetter"/>
+      <w:lvlText w:val="%5."/>
+      <w:lvlJc w:val="left"/>
+      <w:pPr>
+        <w:ind w:left="3600" w:hanging="360"/>
+      </w:pPr>
+    </w:lvl>
+    <w:lvl w:ilvl="5" w:tplc="0409001B" w:tentative="1">
+      <w:start w:val="1"/>
+      <w:numFmt w:val="lowerRoman"/>
+      <w:lvlText w:val="%6."/>
+      <w:lvlJc w:val="right"/>
+      <w:pPr>
+        <w:ind w:left="4320" w:hanging="180"/>
+      </w:pPr>
+    </w:lvl>
+    <w:lvl w:ilvl="6" w:tplc="0409000F" w:tentative="1">
+      <w:start w:val="1"/>
+      <w:numFmt w:val="decimal"/>
+      <w:lvlText w:val="%7."/>
+      <w:lvlJc w:val="left"/>
+      <w:pPr>
+        <w:ind w:left="5040" w:hanging="360"/>
+      </w:pPr>
+    </w:lvl>
+    <w:lvl w:ilvl="7" w:tplc="04090019" w:tentative="1">
+      <w:start w:val="1"/>
+      <w:numFmt w:val="lowerLetter"/>
+      <w:lvlText w:val="%8."/>
+      <w:lvlJc w:val="left"/>
+      <w:pPr>
+        <w:ind w:left="5760" w:hanging="360"/>
+      </w:pPr>
+    </w:lvl>
+    <w:lvl w:ilvl="8" w:tplc="0409001B" w:tentative="1">
+      <w:start w:val="1"/>
+      <w:numFmt w:val="lowerRoman"/>
+      <w:lvlText w:val="%9."/>
+      <w:lvlJc w:val="right"/>
+      <w:pPr>
+        <w:ind w:left="6480" w:hanging="180"/>
+      </w:pPr>
+    </w:lvl>
+  </w:abstractNum>
+  <w:abstractNum w:abstractNumId="1" w15:restartNumberingAfterBreak="0">
+    <w:nsid w:val="4DE62D41"/>
+    <w:multiLevelType w:val="hybridMultilevel"/>
+    <w:tmpl w:val="4886C80C"/>
+    <w:lvl w:ilvl="0" w:tplc="5E7E6C18">
+      <w:start w:val="1"/>
+      <w:numFmt w:val="bullet"/>
+      <w:lvlText w:val="-"/>
+      <w:lvlJc w:val="left"/>
+      <w:pPr>
+        <w:ind w:left="720" w:hanging="360"/>
+      </w:pPr>
+      <w:rPr>
+        <w:rFonts w:ascii="Arial" w:eastAsia="Arial" w:hAnsi="Arial" w:cs="Arial" w:hint="default"/>
+      </w:rPr>
+    </w:lvl>
+    <w:lvl w:ilvl="1" w:tplc="04090003">
+      <w:start w:val="1"/>
+      <w:numFmt w:val="bullet"/>
+      <w:lvlText w:val="o"/>
+      <w:lvlJc w:val="left"/>
+      <w:pPr>
+        <w:ind w:left="1440" w:hanging="360"/>
+      </w:pPr>
+      <w:rPr>
+        <w:rFonts w:ascii="Courier New" w:hAnsi="Courier New" w:cs="Courier New" w:hint="default"/>
+      </w:rPr>
+    </w:lvl>
+    <w:lvl w:ilvl="2" w:tplc="04090005">
+      <w:start w:val="1"/>
+      <w:numFmt w:val="bullet"/>
+      <w:lvlText w:val=""/>
+      <w:lvlJc w:val="left"/>
+      <w:pPr>
+        <w:ind w:left="2160" w:hanging="360"/>
+      </w:pPr>
+      <w:rPr>
+        <w:rFonts w:ascii="Wingdings" w:hAnsi="Wingdings" w:hint="default"/>
+      </w:rPr>
+    </w:lvl>
+    <w:lvl w:ilvl="3" w:tplc="04090001" w:tentative="1">
+      <w:start w:val="1"/>
+      <w:numFmt w:val="bullet"/>
+      <w:lvlText w:val=""/>
+      <w:lvlJc w:val="left"/>
+      <w:pPr>
+        <w:ind w:left="2880" w:hanging="360"/>
+      </w:pPr>
+      <w:rPr>
+        <w:rFonts w:ascii="Symbol" w:hAnsi="Symbol" w:hint="default"/>
+      </w:rPr>
+    </w:lvl>
+    <w:lvl w:ilvl="4" w:tplc="04090003" w:tentative="1">
+      <w:start w:val="1"/>
+      <w:numFmt w:val="bullet"/>
+      <w:lvlText w:val="o"/>
+      <w:lvlJc w:val="left"/>
+      <w:pPr>
+        <w:ind w:left="3600" w:hanging="360"/>
+      </w:pPr>
+      <w:rPr>
+        <w:rFonts w:ascii="Courier New" w:hAnsi="Courier New" w:cs="Courier New" w:hint="default"/>
+      </w:rPr>
+    </w:lvl>
+    <w:lvl w:ilvl="5" w:tplc="04090005" w:tentative="1">
+      <w:start w:val="1"/>
+      <w:numFmt w:val="bullet"/>
+      <w:lvlText w:val=""/>
+      <w:lvlJc w:val="left"/>
+      <w:pPr>
+        <w:ind w:left="4320" w:hanging="360"/>
+      </w:pPr>
+      <w:rPr>
+        <w:rFonts w:ascii="Wingdings" w:hAnsi="Wingdings" w:hint="default"/>
+      </w:rPr>
+    </w:lvl>
+    <w:lvl w:ilvl="6" w:tplc="04090001" w:tentative="1">
+      <w:start w:val="1"/>
+      <w:numFmt w:val="bullet"/>
+      <w:lvlText w:val=""/>
+      <w:lvlJc w:val="left"/>
+      <w:pPr>
+        <w:ind w:left="5040" w:hanging="360"/>
+      </w:pPr>
+      <w:rPr>
+        <w:rFonts w:ascii="Symbol" w:hAnsi="Symbol" w:hint="default"/>
+      </w:rPr>
+    </w:lvl>
+    <w:lvl w:ilvl="7" w:tplc="04090003" w:tentative="1">
+      <w:start w:val="1"/>
+      <w:numFmt w:val="bullet"/>
+      <w:lvlText w:val="o"/>
+      <w:lvlJc w:val="left"/>
+      <w:pPr>
+        <w:ind w:left="5760" w:hanging="360"/>
+      </w:pPr>
+      <w:rPr>
+        <w:rFonts w:ascii="Courier New" w:hAnsi="Courier New" w:cs="Courier New" w:hint="default"/>
+      </w:rPr>
+    </w:lvl>
+    <w:lvl w:ilvl="8" w:tplc="04090005" w:tentative="1">
+      <w:start w:val="1"/>
+      <w:numFmt w:val="bullet"/>
+      <w:lvlText w:val=""/>
+      <w:lvlJc w:val="left"/>
+      <w:pPr>
+        <w:ind w:left="6480" w:hanging="360"/>
+      </w:pPr>
+      <w:rPr>
+        <w:rFonts w:ascii="Wingdings" w:hAnsi="Wingdings" w:hint="default"/>
+      </w:rPr>
+    </w:lvl>
+  </w:abstractNum>
+  <w:abstractNum w:abstractNumId="2" w15:restartNumberingAfterBreak="0">
+    <w:nsid w:val="535229D0"/>
+    <w:multiLevelType w:val="hybridMultilevel"/>
+    <w:tmpl w:val="DF02028C"/>
+    <w:lvl w:ilvl="0" w:tplc="0409000F">
+      <w:start w:val="1"/>
+      <w:numFmt w:val="decimal"/>
+      <w:lvlText w:val="%1."/>
+      <w:lvlJc w:val="left"/>
+      <w:pPr>
+        <w:ind w:left="720" w:hanging="360"/>
+      </w:pPr>
+      <w:rPr>
+        <w:rFonts w:hint="default"/>
+      </w:rPr>
+    </w:lvl>
+    <w:lvl w:ilvl="1" w:tplc="04090019" w:tentative="1">
+      <w:start w:val="1"/>
+      <w:numFmt w:val="lowerLetter"/>
+      <w:lvlText w:val="%2."/>
+      <w:lvlJc w:val="left"/>
+      <w:pPr>
+        <w:ind w:left="1440" w:hanging="360"/>
+      </w:pPr>
+    </w:lvl>
+    <w:lvl w:ilvl="2" w:tplc="0409001B" w:tentative="1">
+      <w:start w:val="1"/>
+      <w:numFmt w:val="lowerRoman"/>
+      <w:lvlText w:val="%3."/>
+      <w:lvlJc w:val="right"/>
+      <w:pPr>
+        <w:ind w:left="2160" w:hanging="180"/>
+      </w:pPr>
+    </w:lvl>
+    <w:lvl w:ilvl="3" w:tplc="0409000F" w:tentative="1">
+      <w:start w:val="1"/>
+      <w:numFmt w:val="decimal"/>
+      <w:lvlText w:val="%4."/>
+      <w:lvlJc w:val="left"/>
+      <w:pPr>
+        <w:ind w:left="2880" w:hanging="360"/>
+      </w:pPr>
+    </w:lvl>
+    <w:lvl w:ilvl="4" w:tplc="04090019" w:tentative="1">
+      <w:start w:val="1"/>
+      <w:numFmt w:val="lowerLetter"/>
+      <w:lvlText w:val="%5."/>
+      <w:lvlJc w:val="left"/>
+      <w:pPr>
+        <w:ind w:left="3600" w:hanging="360"/>
+      </w:pPr>
+    </w:lvl>
+    <w:lvl w:ilvl="5" w:tplc="0409001B" w:tentative="1">
+      <w:start w:val="1"/>
+      <w:numFmt w:val="lowerRoman"/>
+      <w:lvlText w:val="%6."/>
+      <w:lvlJc w:val="right"/>
+      <w:pPr>
+        <w:ind w:left="4320" w:hanging="180"/>
+      </w:pPr>
+    </w:lvl>
+    <w:lvl w:ilvl="6" w:tplc="0409000F" w:tentative="1">
+      <w:start w:val="1"/>
+      <w:numFmt w:val="decimal"/>
+      <w:lvlText w:val="%7."/>
+      <w:lvlJc w:val="left"/>
+      <w:pPr>
+        <w:ind w:left="5040" w:hanging="360"/>
+      </w:pPr>
+    </w:lvl>
+    <w:lvl w:ilvl="7" w:tplc="04090019" w:tentative="1">
+      <w:start w:val="1"/>
+      <w:numFmt w:val="lowerLetter"/>
+      <w:lvlText w:val="%8."/>
+      <w:lvlJc w:val="left"/>
+      <w:pPr>
+        <w:ind w:left="5760" w:hanging="360"/>
+      </w:pPr>
+    </w:lvl>
+    <w:lvl w:ilvl="8" w:tplc="0409001B" w:tentative="1">
+      <w:start w:val="1"/>
+      <w:numFmt w:val="lowerRoman"/>
+      <w:lvlText w:val="%9."/>
+      <w:lvlJc w:val="right"/>
+      <w:pPr>
+        <w:ind w:left="6480" w:hanging="180"/>
+      </w:pPr>
+    </w:lvl>
+  </w:abstractNum>
+  <w:num w:numId="1" w16cid:durableId="95635871">
+    <w:abstractNumId w:val="1"/>
+  </w:num>
+  <w:num w:numId="2" w16cid:durableId="612514301">
+    <w:abstractNumId w:val="2"/>
+  </w:num>
+  <w:num w:numId="3" w16cid:durableId="988245777">
+    <w:abstractNumId w:val="0"/>
+  </w:num>
+</w:numbering>
 </file>
 
 <file path=word/styles.xml><?xml version="1.0" encoding="utf-8"?>
@@ -164,14 +420,18 @@
     <w:rPrDefault>
       <w:rPr>
         <w:rFonts w:asciiTheme="minorHAnsi" w:eastAsiaTheme="minorHAnsi" w:hAnsiTheme="minorHAnsi" w:cstheme="minorBidi"/>
-        <w:kern w:val="2"/>
-        <w:sz w:val="24"/>
-        <w:szCs w:val="24"/>
+        <w:sz w:val="22"/>
+        <w:szCs w:val="22"/>
         <w:lang w:val="en-US" w:eastAsia="en-US" w:bidi="ar-SA"/>
-        <w14:ligatures w14:val="standardContextual"/>
       </w:rPr>
     </w:rPrDefault>
-    <w:pPrDefault/>
+    <w:pPrDefault>
+      <w:pPr>
+        <w:widowControl w:val="0"/>
+        <w:autoSpaceDE w:val="0"/>
+        <w:autoSpaceDN w:val="0"/>
+      </w:pPr>
+    </w:pPrDefault>
   </w:docDefaults>
   <w:latentStyles w:defLockedState="0" w:defUIPriority="99" w:defSemiHidden="0" w:defUnhideWhenUsed="0" w:defQFormat="0" w:count="376">
     <w:lsdException w:name="Normal" w:uiPriority="0" w:qFormat="1"/>
@@ -554,6 +814,23 @@
   <w:style w:type="paragraph" w:default="1" w:styleId="Normal">
     <w:name w:val="Normal"/>
     <w:qFormat/>
+    <w:rPr>
+      <w:rFonts w:ascii="Arial" w:eastAsia="Arial" w:hAnsi="Arial" w:cs="Arial"/>
+    </w:rPr>
+  </w:style>
+  <w:style w:type="paragraph" w:styleId="Heading1">
+    <w:name w:val="heading 1"/>
+    <w:basedOn w:val="Normal"/>
+    <w:uiPriority w:val="9"/>
+    <w:qFormat/>
+    <w:pPr>
+      <w:ind w:left="107"/>
+      <w:outlineLvl w:val="0"/>
+    </w:pPr>
+    <w:rPr>
+      <w:b/>
+      <w:bCs/>
+    </w:rPr>
   </w:style>
   <w:style w:type="character" w:default="1" w:styleId="DefaultParagraphFont">
     <w:name w:val="Default Paragraph Font"/>
@@ -582,18 +859,106 @@
     <w:semiHidden/>
     <w:unhideWhenUsed/>
   </w:style>
-  <w:style w:type="paragraph" w:customStyle="1" w:styleId="Default">
-    <w:name w:val="Default"/>
-    <w:rsid w:val="00517B3F"/>
+  <w:style w:type="paragraph" w:styleId="BodyText">
+    <w:name w:val="Body Text"/>
+    <w:basedOn w:val="Normal"/>
+    <w:uiPriority w:val="1"/>
+    <w:qFormat/>
     <w:pPr>
-      <w:autoSpaceDE w:val="0"/>
-      <w:autoSpaceDN w:val="0"/>
-      <w:adjustRightInd w:val="0"/>
+      <w:spacing w:before="1"/>
+      <w:ind w:left="107"/>
+    </w:pPr>
+  </w:style>
+  <w:style w:type="paragraph" w:styleId="ListParagraph">
+    <w:name w:val="List Paragraph"/>
+    <w:basedOn w:val="Normal"/>
+    <w:uiPriority w:val="1"/>
+    <w:qFormat/>
+  </w:style>
+  <w:style w:type="paragraph" w:customStyle="1" w:styleId="TableParagraph">
+    <w:name w:val="Table Paragraph"/>
+    <w:basedOn w:val="Normal"/>
+    <w:uiPriority w:val="1"/>
+    <w:qFormat/>
+  </w:style>
+  <w:style w:type="paragraph" w:styleId="Revision">
+    <w:name w:val="Revision"/>
+    <w:hidden/>
+    <w:uiPriority w:val="99"/>
+    <w:semiHidden/>
+    <w:rsid w:val="004863CC"/>
+    <w:pPr>
+      <w:widowControl/>
+      <w:autoSpaceDE/>
+      <w:autoSpaceDN/>
     </w:pPr>
     <w:rPr>
-      <w:rFonts w:ascii="Segoe UI Symbol" w:hAnsi="Segoe UI Symbol" w:cs="Segoe UI Symbol"/>
-      <w:color w:val="000000"/>
-      <w:kern w:val="0"/>
+      <w:rFonts w:ascii="Arial" w:eastAsia="Arial" w:hAnsi="Arial" w:cs="Arial"/>
+    </w:rPr>
+  </w:style>
+  <w:style w:type="character" w:styleId="CommentReference">
+    <w:name w:val="annotation reference"/>
+    <w:basedOn w:val="DefaultParagraphFont"/>
+    <w:uiPriority w:val="99"/>
+    <w:semiHidden/>
+    <w:unhideWhenUsed/>
+    <w:rsid w:val="00D7382F"/>
+    <w:rPr>
+      <w:sz w:val="16"/>
+      <w:szCs w:val="16"/>
+    </w:rPr>
+  </w:style>
+  <w:style w:type="paragraph" w:styleId="CommentText">
+    <w:name w:val="annotation text"/>
+    <w:basedOn w:val="Normal"/>
+    <w:link w:val="CommentTextChar"/>
+    <w:uiPriority w:val="99"/>
+    <w:unhideWhenUsed/>
+    <w:rsid w:val="00D7382F"/>
+    <w:rPr>
+      <w:sz w:val="20"/>
+      <w:szCs w:val="20"/>
+    </w:rPr>
+  </w:style>
+  <w:style w:type="character" w:customStyle="1" w:styleId="CommentTextChar">
+    <w:name w:val="Comment Text Char"/>
+    <w:basedOn w:val="DefaultParagraphFont"/>
+    <w:link w:val="CommentText"/>
+    <w:uiPriority w:val="99"/>
+    <w:rsid w:val="00D7382F"/>
+    <w:rPr>
+      <w:rFonts w:ascii="Arial" w:eastAsia="Arial" w:hAnsi="Arial" w:cs="Arial"/>
+      <w:sz w:val="20"/>
+      <w:szCs w:val="20"/>
+    </w:rPr>
+  </w:style>
+  <w:style w:type="paragraph" w:styleId="CommentSubject">
+    <w:name w:val="annotation subject"/>
+    <w:basedOn w:val="CommentText"/>
+    <w:next w:val="CommentText"/>
+    <w:link w:val="CommentSubjectChar"/>
+    <w:uiPriority w:val="99"/>
+    <w:semiHidden/>
+    <w:unhideWhenUsed/>
+    <w:rsid w:val="00D7382F"/>
+    <w:rPr>
+      <w:b/>
+      <w:bCs/>
+    </w:rPr>
+  </w:style>
+  <w:style w:type="character" w:customStyle="1" w:styleId="CommentSubjectChar">
+    <w:name w:val="Comment Subject Char"/>
+    <w:basedOn w:val="CommentTextChar"/>
+    <w:link w:val="CommentSubject"/>
+    <w:uiPriority w:val="99"/>
+    <w:semiHidden/>
+    <w:rsid w:val="00D7382F"/>
+    <w:rPr>
+      <w:rFonts w:ascii="Arial" w:eastAsia="Arial" w:hAnsi="Arial" w:cs="Arial"/>
+      <w:b/>
+      <w:bCs/>
+      <w:sz w:val="20"/>
+      <w:szCs w:val="20"/>
     </w:rPr>
   </w:style>
 </w:styles>
@@ -610,44 +975,44 @@
         <a:sysClr val="window" lastClr="FFFFFF"/>
       </a:lt1>
       <a:dk2>
-        <a:srgbClr val="44546A"/>
+        <a:srgbClr val="1F497D"/>
       </a:dk2>
       <a:lt2>
-        <a:srgbClr val="E7E6E6"/>
+        <a:srgbClr val="EEECE1"/>
       </a:lt2>
       <a:accent1>
-        <a:srgbClr val="4472C4"/>
+        <a:srgbClr val="4F81BD"/>
       </a:accent1>
       <a:accent2>
-        <a:srgbClr val="ED7D31"/>
+        <a:srgbClr val="C0504D"/>
       </a:accent2>
       <a:accent3>
-        <a:srgbClr val="A5A5A5"/>
+        <a:srgbClr val="9BBB59"/>
       </a:accent3>
       <a:accent4>
-        <a:srgbClr val="FFC000"/>
+        <a:srgbClr val="8064A2"/>
       </a:accent4>
       <a:accent5>
-        <a:srgbClr val="5B9BD5"/>
+        <a:srgbClr val="4BACC6"/>
       </a:accent5>
       <a:accent6>
-        <a:srgbClr val="70AD47"/>
+        <a:srgbClr val="F79646"/>
       </a:accent6>
       <a:hlink>
-        <a:srgbClr val="0563C1"/>
+        <a:srgbClr val="0000FF"/>
       </a:hlink>
       <a:folHlink>
-        <a:srgbClr val="954F72"/>
+        <a:srgbClr val="800080"/>
       </a:folHlink>
     </a:clrScheme>
     <a:fontScheme name="Office">
       <a:majorFont>
-        <a:latin typeface="Calibri Light" panose="020F0302020204030204"/>
+        <a:latin typeface="Cambria"/>
         <a:ea typeface=""/>
         <a:cs typeface=""/>
-        <a:font script="Jpan" typeface="游ゴシック Light"/>
+        <a:font script="Jpan" typeface="ＭＳ ゴシック"/>
         <a:font script="Hang" typeface="맑은 고딕"/>
-        <a:font script="Hans" typeface="等线 Light"/>
+        <a:font script="Hans" typeface="宋体"/>
         <a:font script="Hant" typeface="新細明體"/>
         <a:font script="Arab" typeface="Times New Roman"/>
         <a:font script="Hebr" typeface="Times New Roman"/>
@@ -674,32 +1039,14 @@
         <a:font script="Mong" typeface="Mongolian Baiti"/>
         <a:font script="Viet" typeface="Times New Roman"/>
         <a:font script="Uigh" typeface="Microsoft Uighur"/>
-        <a:font script="Geor" typeface="Sylfaen"/>
-        <a:font script="Armn" typeface="Arial"/>
-        <a:font script="Bugi" typeface="Leelawadee UI"/>
-        <a:font script="Bopo" typeface="Microsoft JhengHei"/>
-        <a:font script="Java" typeface="Javanese Text"/>
-        <a:font script="Lisu" typeface="Segoe UI"/>
-        <a:font script="Mymr" typeface="Myanmar Text"/>
-        <a:font script="Nkoo" typeface="Ebrima"/>
-        <a:font script="Olck" typeface="Nirmala UI"/>
-        <a:font script="Osma" typeface="Ebrima"/>
-        <a:font script="Phag" typeface="Phagspa"/>
-        <a:font script="Syrn" typeface="Estrangelo Edessa"/>
-        <a:font script="Syrj" typeface="Estrangelo Edessa"/>
-        <a:font script="Syre" typeface="Estrangelo Edessa"/>
-        <a:font script="Sora" typeface="Nirmala UI"/>
-        <a:font script="Tale" typeface="Microsoft Tai Le"/>
-        <a:font script="Talu" typeface="Microsoft New Tai Lue"/>
-        <a:font script="Tfng" typeface="Ebrima"/>
       </a:majorFont>
       <a:minorFont>
-        <a:latin typeface="Calibri" panose="020F0502020204030204"/>
+        <a:latin typeface="Calibri"/>
         <a:ea typeface=""/>
         <a:cs typeface=""/>
-        <a:font script="Jpan" typeface="游明朝"/>
+        <a:font script="Jpan" typeface="ＭＳ 明朝"/>
         <a:font script="Hang" typeface="맑은 고딕"/>
-        <a:font script="Hans" typeface="等线"/>
+        <a:font script="Hans" typeface="宋体"/>
         <a:font script="Hant" typeface="新細明體"/>
         <a:font script="Arab" typeface="Arial"/>
         <a:font script="Hebr" typeface="Arial"/>
@@ -726,24 +1073,6 @@
         <a:font script="Mong" typeface="Mongolian Baiti"/>
         <a:font script="Viet" typeface="Arial"/>
         <a:font script="Uigh" typeface="Microsoft Uighur"/>
-        <a:font script="Geor" typeface="Sylfaen"/>
-        <a:font script="Armn" typeface="Arial"/>
-        <a:font script="Bugi" typeface="Leelawadee UI"/>
-        <a:font script="Bopo" typeface="Microsoft JhengHei"/>
-        <a:font script="Java" typeface="Javanese Text"/>
-        <a:font script="Lisu" typeface="Segoe UI"/>
-        <a:font script="Mymr" typeface="Myanmar Text"/>
-        <a:font script="Nkoo" typeface="Ebrima"/>
-        <a:font script="Olck" typeface="Nirmala UI"/>
-        <a:font script="Osma" typeface="Ebrima"/>
-        <a:font script="Phag" typeface="Phagspa"/>
-        <a:font script="Syrn" typeface="Estrangelo Edessa"/>
-        <a:font script="Syrj" typeface="Estrangelo Edessa"/>
-        <a:font script="Syre" typeface="Estrangelo Edessa"/>
-        <a:font script="Sora" typeface="Nirmala UI"/>
-        <a:font script="Tale" typeface="Microsoft Tai Le"/>
-        <a:font script="Talu" typeface="Microsoft New Tai Lue"/>
-        <a:font script="Tfng" typeface="Ebrima"/>
       </a:minorFont>
     </a:fontScheme>
     <a:fmtScheme name="Office">
@@ -755,141 +1084,165 @@
           <a:gsLst>
             <a:gs pos="0">
               <a:schemeClr val="phClr">
-                <a:lumMod val="110000"/>
-                <a:satMod val="105000"/>
-                <a:tint val="67000"/>
+                <a:tint val="50000"/>
+                <a:satMod val="300000"/>
               </a:schemeClr>
             </a:gs>
-            <a:gs pos="50000">
+            <a:gs pos="35000">
               <a:schemeClr val="phClr">
-                <a:lumMod val="105000"/>
-                <a:satMod val="103000"/>
-                <a:tint val="73000"/>
+                <a:tint val="37000"/>
+                <a:satMod val="300000"/>
               </a:schemeClr>
             </a:gs>
             <a:gs pos="100000">
               <a:schemeClr val="phClr">
-                <a:lumMod val="105000"/>
-                <a:satMod val="109000"/>
-                <a:tint val="81000"/>
+                <a:tint val="15000"/>
+                <a:satMod val="350000"/>
               </a:schemeClr>
             </a:gs>
           </a:gsLst>
-          <a:lin ang="5400000" scaled="0"/>
+          <a:lin ang="16200000" scaled="1"/>
         </a:gradFill>
         <a:gradFill rotWithShape="1">
           <a:gsLst>
             <a:gs pos="0">
               <a:schemeClr val="phClr">
-                <a:satMod val="103000"/>
-                <a:lumMod val="102000"/>
-                <a:tint val="94000"/>
+                <a:shade val="51000"/>
+                <a:satMod val="130000"/>
               </a:schemeClr>
             </a:gs>
-            <a:gs pos="50000">
+            <a:gs pos="80000">
               <a:schemeClr val="phClr">
-                <a:satMod val="110000"/>
-                <a:lumMod val="100000"/>
-                <a:shade val="100000"/>
+                <a:shade val="93000"/>
+                <a:satMod val="130000"/>
               </a:schemeClr>
             </a:gs>
             <a:gs pos="100000">
               <a:schemeClr val="phClr">
-                <a:lumMod val="99000"/>
-                <a:satMod val="120000"/>
-                <a:shade val="78000"/>
+                <a:shade val="94000"/>
+                <a:satMod val="135000"/>
               </a:schemeClr>
             </a:gs>
           </a:gsLst>
-          <a:lin ang="5400000" scaled="0"/>
+          <a:lin ang="16200000" scaled="0"/>
         </a:gradFill>
       </a:fillStyleLst>
       <a:lnStyleLst>
-        <a:ln w="6350" cap="flat" cmpd="sng" algn="ctr">
+        <a:ln w="9525" cap="flat" cmpd="sng" algn="ctr">
+          <a:solidFill>
+            <a:schemeClr val="phClr">
+              <a:shade val="95000"/>
+              <a:satMod val="105000"/>
+            </a:schemeClr>
+          </a:solidFill>
+          <a:prstDash val="solid"/>
+        </a:ln>
+        <a:ln w="25400" cap="flat" cmpd="sng" algn="ctr">
           <a:solidFill>
             <a:schemeClr val="phClr"/>
           </a:solidFill>
           <a:prstDash val="solid"/>
-          <a:miter lim="800000"/>
         </a:ln>
-        <a:ln w="12700" cap="flat" cmpd="sng" algn="ctr">
+        <a:ln w="38100" cap="flat" cmpd="sng" algn="ctr">
           <a:solidFill>
             <a:schemeClr val="phClr"/>
           </a:solidFill>
           <a:prstDash val="solid"/>
-          <a:miter lim="800000"/>
-        </a:ln>
-        <a:ln w="19050" cap="flat" cmpd="sng" algn="ctr">
-          <a:solidFill>
-            <a:schemeClr val="phClr"/>
-          </a:solidFill>
-          <a:prstDash val="solid"/>
-          <a:miter lim="800000"/>
         </a:ln>
       </a:lnStyleLst>
       <a:effectStyleLst>
         <a:effectStyle>
-          <a:effectLst/>
-        </a:effectStyle>
-        <a:effectStyle>
-          <a:effectLst/>
+          <a:effectLst>
+            <a:outerShdw blurRad="40000" dist="20000" dir="5400000" rotWithShape="0">
+              <a:srgbClr val="000000">
+                <a:alpha val="38000"/>
+              </a:srgbClr>
+            </a:outerShdw>
+          </a:effectLst>
         </a:effectStyle>
         <a:effectStyle>
           <a:effectLst>
-            <a:outerShdw blurRad="57150" dist="19050" dir="5400000" algn="ctr" rotWithShape="0">
+            <a:outerShdw blurRad="40000" dist="23000" dir="5400000" rotWithShape="0">
               <a:srgbClr val="000000">
-                <a:alpha val="63000"/>
+                <a:alpha val="35000"/>
               </a:srgbClr>
             </a:outerShdw>
           </a:effectLst>
+        </a:effectStyle>
+        <a:effectStyle>
+          <a:effectLst>
+            <a:outerShdw blurRad="40000" dist="23000" dir="5400000" rotWithShape="0">
+              <a:srgbClr val="000000">
+                <a:alpha val="35000"/>
+              </a:srgbClr>
+            </a:outerShdw>
+          </a:effectLst>
+          <a:scene3d>
+            <a:camera prst="orthographicFront">
+              <a:rot lat="0" lon="0" rev="0"/>
+            </a:camera>
+            <a:lightRig rig="threePt" dir="t">
+              <a:rot lat="0" lon="0" rev="1200000"/>
+            </a:lightRig>
+          </a:scene3d>
+          <a:sp3d>
+            <a:bevelT w="63500" h="25400"/>
+          </a:sp3d>
         </a:effectStyle>
       </a:effectStyleLst>
       <a:bgFillStyleLst>
         <a:solidFill>
           <a:schemeClr val="phClr"/>
         </a:solidFill>
-        <a:solidFill>
-          <a:schemeClr val="phClr">
-            <a:tint val="95000"/>
-            <a:satMod val="170000"/>
-          </a:schemeClr>
-        </a:solidFill>
         <a:gradFill rotWithShape="1">
           <a:gsLst>
             <a:gs pos="0">
               <a:schemeClr val="phClr">
-                <a:tint val="93000"/>
-                <a:satMod val="150000"/>
-                <a:shade val="98000"/>
-                <a:lumMod val="102000"/>
+                <a:tint val="40000"/>
+                <a:satMod val="350000"/>
               </a:schemeClr>
             </a:gs>
-            <a:gs pos="50000">
+            <a:gs pos="40000">
               <a:schemeClr val="phClr">
-                <a:tint val="98000"/>
-                <a:satMod val="130000"/>
-                <a:shade val="90000"/>
-                <a:lumMod val="103000"/>
+                <a:tint val="45000"/>
+                <a:shade val="99000"/>
+                <a:satMod val="350000"/>
               </a:schemeClr>
             </a:gs>
             <a:gs pos="100000">
               <a:schemeClr val="phClr">
-                <a:shade val="63000"/>
-                <a:satMod val="120000"/>
+                <a:shade val="20000"/>
+                <a:satMod val="255000"/>
               </a:schemeClr>
             </a:gs>
           </a:gsLst>
-          <a:lin ang="5400000" scaled="0"/>
+          <a:path path="circle">
+            <a:fillToRect l="50000" t="-80000" r="50000" b="180000"/>
+          </a:path>
+        </a:gradFill>
+        <a:gradFill rotWithShape="1">
+          <a:gsLst>
+            <a:gs pos="0">
+              <a:schemeClr val="phClr">
+                <a:tint val="80000"/>
+                <a:satMod val="300000"/>
+              </a:schemeClr>
+            </a:gs>
+            <a:gs pos="100000">
+              <a:schemeClr val="phClr">
+                <a:shade val="30000"/>
+                <a:satMod val="200000"/>
+              </a:schemeClr>
+            </a:gs>
+          </a:gsLst>
+          <a:path path="circle">
+            <a:fillToRect l="50000" t="50000" r="50000" b="50000"/>
+          </a:path>
         </a:gradFill>
       </a:bgFillStyleLst>
     </a:fmtScheme>
   </a:themeElements>
   <a:objectDefaults/>
   <a:extraClrSchemeLst/>
-  <a:extLst>
-    <a:ext uri="{05A4C25C-085E-4340-85A3-A5531E510DB2}">
-      <thm15:themeFamily xmlns:thm15="http://schemas.microsoft.com/office/thememl/2012/main" name="Office Theme" id="{62F939B6-93AF-4DB8-9C6B-D6C7DFDC589F}" vid="{4A3C46E8-61CC-4603-A589-7422A47A8E4A}"/>
-    </a:ext>
-  </a:extLst>
 </a:theme>
 </file>
</xml_diff>

<commit_message>
Updated authentication with Justin's draft
</commit_message>
<xml_diff>
--- a/2023_08_08_sub_F32/Authentication_of_Key_Biological_Chemical_Resources.docx
+++ b/2023_08_08_sub_F32/Authentication_of_Key_Biological_Chemical_Resources.docx
@@ -49,7 +49,6 @@
     <w:p>
       <w:pPr>
         <w:pStyle w:val="Heading1"/>
-        <w:ind w:left="0"/>
       </w:pPr>
     </w:p>
     <w:p>
@@ -58,47 +57,251 @@
         <w:ind w:left="0"/>
       </w:pPr>
       <w:r>
-        <w:t>Authentication of key biological and chemical resources</w:t>
-      </w:r>
-    </w:p>
-    <w:p>
-      <w:r>
-        <w:t>Cell lines</w:t>
+        <w:t>AUTHENTICATION OF KEY BIOLOGICAL and/or CHEMICAL RESOURCES</w:t>
+      </w:r>
+    </w:p>
+    <w:p>
+      <w:pPr>
+        <w:rPr>
+          <w:b/>
+          <w:bCs/>
+        </w:rPr>
+      </w:pPr>
+      <w:r>
+        <w:rPr>
+          <w:b/>
+          <w:bCs/>
+        </w:rPr>
+        <w:t xml:space="preserve">Cell lines: </w:t>
+      </w:r>
+    </w:p>
+    <w:p>
+      <w:pPr>
+        <w:adjustRightInd w:val="0"/>
+        <w:spacing w:line="260" w:lineRule="exact"/>
+        <w:jc w:val="both"/>
+        <w:rPr>
+          <w:bCs/>
+        </w:rPr>
+      </w:pPr>
+      <w:r>
+        <w:rPr>
+          <w:bCs/>
+        </w:rPr>
+        <w:t xml:space="preserve">CSHL runs a central service designed to comply with NIH rules regarding the authentication of cell lines. In particular, this facility expands and stores a variety of human cell lines, tests these lines for mycoplasma contamination, and confirms cell line identity through Short Tandem Repeat (STR) profiling of genomic DNA (done off-site). The proposed experiments will use HeLa and/or other human cell lines provided and validated through this shared resource. Any new cell lines created in the course of Dr. </w:t>
+      </w:r>
+      <w:r>
+        <w:rPr>
+          <w:bCs/>
+        </w:rPr>
+        <w:t>Desmarais’</w:t>
+      </w:r>
+      <w:r>
+        <w:rPr>
+          <w:bCs/>
+        </w:rPr>
+        <w:t xml:space="preserve"> experiments will, in a similar manner, be tested for mycoplasma contamination and validated using STR profiling.</w:t>
+      </w:r>
+    </w:p>
+    <w:p>
+      <w:pPr>
+        <w:rPr>
+          <w:b/>
+          <w:bCs/>
+        </w:rPr>
+      </w:pPr>
+    </w:p>
+    <w:p>
+      <w:pPr>
+        <w:spacing w:line="260" w:lineRule="exact"/>
+        <w:jc w:val="both"/>
+      </w:pPr>
+      <w:r>
+        <w:rPr>
+          <w:b/>
+        </w:rPr>
+        <w:t>Chemical agents:</w:t>
       </w:r>
       <w:r>
         <w:t xml:space="preserve"> </w:t>
       </w:r>
-      <w:r>
-        <w:t>used for splicing assays</w:t>
-      </w:r>
-      <w:r>
-        <w:t xml:space="preserve"> including massively parallel </w:t>
-      </w:r>
-      <w:r>
-        <w:t xml:space="preserve">splicing assays </w:t>
-      </w:r>
-      <w:r>
-        <w:t>will be</w:t>
-      </w:r>
-      <w:r>
-        <w:t xml:space="preserve"> validated by </w:t>
-      </w:r>
-      <w:r>
-        <w:t xml:space="preserve">Short Tandem Repeat profiling through the University of Arizona Genetics Core. They </w:t>
-      </w:r>
-      <w:r>
-        <w:t>will be</w:t>
-      </w:r>
-      <w:r>
-        <w:t xml:space="preserve"> monitored for mycoplasma contamination on a monthly basis.</w:t>
-      </w:r>
-      <w:r>
-        <w:t xml:space="preserve"> Plasmids used in the course of this project will be validated by sequencing. </w:t>
-      </w:r>
-      <w:r>
-        <w:t>This project does not entail work with other specialty chemicals or antibodies, but if the use of any becomes important they will be validated by appropriate measures. This may include validation by western blot for antibodies and validation by chromatography or mass spectrometry for chemicals.</w:t>
-      </w:r>
-    </w:p>
+    </w:p>
+    <w:p>
+      <w:pPr>
+        <w:spacing w:line="260" w:lineRule="exact"/>
+        <w:jc w:val="both"/>
+      </w:pPr>
+      <w:r>
+        <w:t xml:space="preserve">We do not plan to generate new chemical resources as part of this proposal, but will </w:t>
+      </w:r>
+      <w:r>
+        <w:t xml:space="preserve">rather </w:t>
+      </w:r>
+      <w:r>
+        <w:t>use previously</w:t>
+      </w:r>
+      <w:r>
+        <w:t xml:space="preserve"> </w:t>
+      </w:r>
+      <w:r>
+        <w:t xml:space="preserve">published, </w:t>
+      </w:r>
+      <w:r>
+        <w:t>well-characterized chemical agents</w:t>
+      </w:r>
+      <w:r>
+        <w:t>.</w:t>
+      </w:r>
+    </w:p>
+    <w:p>
+      <w:pPr>
+        <w:spacing w:line="260" w:lineRule="exact"/>
+        <w:jc w:val="both"/>
+      </w:pPr>
+    </w:p>
+    <w:p>
+      <w:pPr>
+        <w:spacing w:line="260" w:lineRule="exact"/>
+        <w:jc w:val="both"/>
+      </w:pPr>
+      <w:r>
+        <w:rPr>
+          <w:b/>
+        </w:rPr>
+        <w:t>Microbial strains:</w:t>
+      </w:r>
+      <w:r>
+        <w:t xml:space="preserve"> </w:t>
+      </w:r>
+    </w:p>
+    <w:p>
+      <w:pPr>
+        <w:spacing w:line="260" w:lineRule="exact"/>
+        <w:jc w:val="both"/>
+      </w:pPr>
+      <w:r>
+        <w:t>The genotypes of bacterial strains used in the proposed experiments will be confirmed by whole-genome sequencing. Key phenotypes will be validated using growth assays, flow cytometry, and microscopy.</w:t>
+      </w:r>
+    </w:p>
+    <w:p>
+      <w:pPr>
+        <w:spacing w:line="260" w:lineRule="exact"/>
+        <w:jc w:val="both"/>
+        <w:rPr>
+          <w:b/>
+          <w:bCs/>
+        </w:rPr>
+      </w:pPr>
+    </w:p>
+    <w:p>
+      <w:pPr>
+        <w:spacing w:line="260" w:lineRule="exact"/>
+        <w:jc w:val="both"/>
+        <w:rPr>
+          <w:b/>
+          <w:bCs/>
+        </w:rPr>
+      </w:pPr>
+      <w:r>
+        <w:rPr>
+          <w:b/>
+          <w:bCs/>
+        </w:rPr>
+        <w:t>Plasmids:</w:t>
+      </w:r>
+    </w:p>
+    <w:p>
+      <w:pPr>
+        <w:spacing w:line="260" w:lineRule="exact"/>
+        <w:jc w:val="both"/>
+      </w:pPr>
+      <w:r>
+        <w:t>Plasmids used in the course of this project will be validated by</w:t>
+      </w:r>
+      <w:r>
+        <w:t xml:space="preserve"> whole plasmid</w:t>
+      </w:r>
+      <w:r>
+        <w:t xml:space="preserve"> sequencing.</w:t>
+      </w:r>
+      <w:r>
+        <w:t xml:space="preserve"> Expression and splicing of key constructs will be validated with RT-qPCR, </w:t>
+      </w:r>
+      <w:r>
+        <w:t>RT-PCR and electrophoresis, and RNA sequencing.</w:t>
+      </w:r>
+    </w:p>
+    <w:p>
+      <w:pPr>
+        <w:spacing w:line="260" w:lineRule="exact"/>
+        <w:jc w:val="both"/>
+      </w:pPr>
+    </w:p>
+    <w:p>
+      <w:pPr>
+        <w:adjustRightInd w:val="0"/>
+        <w:spacing w:line="260" w:lineRule="exact"/>
+        <w:jc w:val="both"/>
+        <w:rPr>
+          <w:b/>
+          <w:bCs/>
+        </w:rPr>
+      </w:pPr>
+      <w:r>
+        <w:rPr>
+          <w:b/>
+          <w:bCs/>
+        </w:rPr>
+        <w:t xml:space="preserve">Statistics: </w:t>
+      </w:r>
+    </w:p>
+    <w:p>
+      <w:pPr>
+        <w:adjustRightInd w:val="0"/>
+        <w:spacing w:line="260" w:lineRule="exact"/>
+        <w:jc w:val="both"/>
+      </w:pPr>
+      <w:r>
+        <w:t xml:space="preserve">Dr. Kinney </w:t>
+      </w:r>
+      <w:r>
+        <w:t>is an</w:t>
+      </w:r>
+      <w:r>
+        <w:t xml:space="preserve"> expert in statistics and will oversee the execution of all statistical methods reported in the publications that arise from this research. </w:t>
+      </w:r>
+      <w:r>
+        <w:t xml:space="preserve">CSHL </w:t>
+      </w:r>
+      <w:r>
+        <w:t>also</w:t>
+      </w:r>
+      <w:r>
+        <w:t xml:space="preserve"> has an</w:t>
+      </w:r>
+      <w:r>
+        <w:t xml:space="preserve"> </w:t>
+      </w:r>
+      <w:r>
+        <w:t>onsite biostatistician who provides advice</w:t>
+      </w:r>
+      <w:r>
+        <w:t xml:space="preserve"> on</w:t>
+      </w:r>
+      <w:r>
+        <w:t xml:space="preserve"> and review of </w:t>
+      </w:r>
+      <w:r>
+        <w:t xml:space="preserve">statistical </w:t>
+      </w:r>
+      <w:r>
+        <w:t>methods</w:t>
+      </w:r>
+      <w:r>
+        <w:t xml:space="preserve">. </w:t>
+      </w:r>
+    </w:p>
+    <w:p/>
     <w:sectPr>
       <w:type w:val="continuous"/>
       <w:pgSz w:w="12240" w:h="15840"/>

</xml_diff>